<commit_message>
updated document and pending question
</commit_message>
<xml_diff>
--- a/src/main/java/com/aneonoir/dsalgo/practise/hash/Hashing.docx
+++ b/src/main/java/com/aneonoir/dsalgo/practise/hash/Hashing.docx
@@ -8,6 +8,410 @@
       </w:r>
     </w:p>
     <w:p>
+      <w:r>
+        <w:tab/>
+      </w:r>
+      <w:proofErr w:type="gramStart"/>
+      <w:r>
+        <w:t>Why ?</w:t>
+      </w:r>
+      <w:proofErr w:type="gramEnd"/>
+      <w:r>
+        <w:t xml:space="preserve"> </w:t>
+      </w:r>
+    </w:p>
+    <w:p>
+      <w:r>
+        <w:tab/>
+        <w:t xml:space="preserve"> Searching: </w:t>
+      </w:r>
+    </w:p>
+    <w:p>
+      <w:pPr>
+        <w:ind w:left="720" w:firstLine="720"/>
+      </w:pPr>
+      <w:proofErr w:type="gramStart"/>
+      <w:r>
+        <w:t>linear</w:t>
+      </w:r>
+      <w:proofErr w:type="gramEnd"/>
+      <w:r>
+        <w:t xml:space="preserve"> search: o(n)</w:t>
+      </w:r>
+    </w:p>
+    <w:p>
+      <w:pPr>
+        <w:ind w:left="720" w:firstLine="720"/>
+      </w:pPr>
+      <w:r>
+        <w:t xml:space="preserve">Binary </w:t>
+      </w:r>
+      <w:proofErr w:type="spellStart"/>
+      <w:r>
+        <w:t>search:O</w:t>
+      </w:r>
+      <w:proofErr w:type="spellEnd"/>
+      <w:r>
+        <w:t>(</w:t>
+      </w:r>
+      <w:proofErr w:type="spellStart"/>
+      <w:r>
+        <w:t>logn</w:t>
+      </w:r>
+      <w:proofErr w:type="spellEnd"/>
+      <w:r>
+        <w:t xml:space="preserve">), demerit is that the data needs to be sorted order </w:t>
+      </w:r>
+    </w:p>
+    <w:p>
+      <w:r>
+        <w:t xml:space="preserve">Hash can search an item in </w:t>
+      </w:r>
+      <w:proofErr w:type="gramStart"/>
+      <w:r>
+        <w:t>O(</w:t>
+      </w:r>
+      <w:proofErr w:type="gramEnd"/>
+      <w:r>
+        <w:t>1) well almost when no collision</w:t>
+      </w:r>
+    </w:p>
+    <w:p/>
+    <w:p>
+      <w:r>
+        <w:t>Hashing is the fastest method of searching.</w:t>
+      </w:r>
+    </w:p>
+    <w:p/>
+    <w:p/>
+    <w:p>
+      <w:r>
+        <w:t xml:space="preserve">Problem: If known </w:t>
+      </w:r>
+      <w:proofErr w:type="gramStart"/>
+      <w:r>
+        <w:t>values ,</w:t>
+      </w:r>
+      <w:proofErr w:type="gramEnd"/>
+      <w:r>
+        <w:t xml:space="preserve"> can you use an array to search? But if the size is </w:t>
+      </w:r>
+    </w:p>
+    <w:p>
+      <w:r>
+        <w:t>Not known then it could be bad on the space</w:t>
+      </w:r>
+    </w:p>
+    <w:p/>
+    <w:p>
+      <w:r>
+        <w:t xml:space="preserve">Hashing mapping: </w:t>
+      </w:r>
+      <w:r>
+        <w:tab/>
+        <w:t xml:space="preserve">one-to-one, one-to-many, many-to-one, </w:t>
+      </w:r>
+      <w:proofErr w:type="spellStart"/>
+      <w:proofErr w:type="gramStart"/>
+      <w:r>
+        <w:t>manay</w:t>
+      </w:r>
+      <w:proofErr w:type="spellEnd"/>
+      <w:proofErr w:type="gramEnd"/>
+      <w:r>
+        <w:t xml:space="preserve"> to many </w:t>
+      </w:r>
+    </w:p>
+    <w:p>
+      <w:r>
+        <w:tab/>
+      </w:r>
+    </w:p>
+    <w:p>
+      <w:r>
+        <w:t xml:space="preserve">A hash function takes the value needs to be hashed, </w:t>
+      </w:r>
+      <w:proofErr w:type="gramStart"/>
+      <w:r>
+        <w:t>and  gives</w:t>
+      </w:r>
+      <w:proofErr w:type="gramEnd"/>
+      <w:r>
+        <w:t xml:space="preserve"> us an index in the hash table where it is mapped/stored. </w:t>
+      </w:r>
+    </w:p>
+    <w:p>
+      <w:r>
+        <w:t xml:space="preserve">Ideal hashing: one-to-one, with drawback, that I need storage that could be unused. But we can improve it by trading some time complexity. The approach is </w:t>
+      </w:r>
+    </w:p>
+    <w:p>
+      <w:proofErr w:type="gramStart"/>
+      <w:r>
+        <w:t>To create a many-to-one mapping, thus a hash function which can do that.</w:t>
+      </w:r>
+      <w:proofErr w:type="gramEnd"/>
+      <w:r>
+        <w:t xml:space="preserve"> </w:t>
+      </w:r>
+    </w:p>
+    <w:p/>
+    <w:p>
+      <w:r>
+        <w:t xml:space="preserve">An improved hash function that can save us memory is saved. </w:t>
+      </w:r>
+    </w:p>
+    <w:p>
+      <w:r>
+        <w:tab/>
+        <w:t xml:space="preserve">Use </w:t>
+      </w:r>
+      <w:proofErr w:type="gramStart"/>
+      <w:r>
+        <w:t>f(</w:t>
+      </w:r>
+      <w:proofErr w:type="gramEnd"/>
+      <w:r>
+        <w:t>x)=x%10;</w:t>
+      </w:r>
+    </w:p>
+    <w:p>
+      <w:r>
+        <w:t xml:space="preserve">The problem with is that there is a hash collision, two values ended up in a same key in the </w:t>
+      </w:r>
+      <w:proofErr w:type="spellStart"/>
+      <w:r>
+        <w:t>hashtable</w:t>
+      </w:r>
+      <w:proofErr w:type="spellEnd"/>
+      <w:r>
+        <w:t xml:space="preserve">, how do we resolve </w:t>
+      </w:r>
+      <w:proofErr w:type="gramStart"/>
+      <w:r>
+        <w:t>collision .</w:t>
+      </w:r>
+      <w:proofErr w:type="gramEnd"/>
+    </w:p>
+    <w:p>
+      <w:r>
+        <w:tab/>
+        <w:t xml:space="preserve">Collision resolution technique: </w:t>
+      </w:r>
+    </w:p>
+    <w:p>
+      <w:r>
+        <w:tab/>
+      </w:r>
+      <w:r>
+        <w:tab/>
+        <w:t>Closed hashing:  The size of the hash table is constant.</w:t>
+      </w:r>
+    </w:p>
+    <w:p>
+      <w:r>
+        <w:tab/>
+      </w:r>
+      <w:r>
+        <w:tab/>
+        <w:t>Open Hashing</w:t>
+      </w:r>
+      <w:proofErr w:type="gramStart"/>
+      <w:r>
+        <w:t>:   The</w:t>
+      </w:r>
+      <w:proofErr w:type="gramEnd"/>
+      <w:r>
+        <w:t xml:space="preserve"> size of the hash table keeps expanding. </w:t>
+      </w:r>
+    </w:p>
+    <w:p/>
+    <w:p>
+      <w:r>
+        <w:t xml:space="preserve">Open Hashing: </w:t>
+      </w:r>
+    </w:p>
+    <w:p>
+      <w:r>
+        <w:tab/>
+        <w:t xml:space="preserve">Chaining: </w:t>
+      </w:r>
+    </w:p>
+    <w:p>
+      <w:r>
+        <w:t xml:space="preserve">Closed hashing: </w:t>
+      </w:r>
+    </w:p>
+    <w:p>
+      <w:r>
+        <w:tab/>
+        <w:t>Open addressing</w:t>
+      </w:r>
+    </w:p>
+    <w:p>
+      <w:r>
+        <w:tab/>
+      </w:r>
+      <w:r>
+        <w:tab/>
+        <w:t>Leaner probing</w:t>
+      </w:r>
+    </w:p>
+    <w:p>
+      <w:r>
+        <w:tab/>
+      </w:r>
+      <w:r>
+        <w:tab/>
+        <w:t>Quadratic probing</w:t>
+      </w:r>
+    </w:p>
+    <w:p>
+      <w:r>
+        <w:tab/>
+      </w:r>
+      <w:r>
+        <w:tab/>
+        <w:t>Double hashing</w:t>
+      </w:r>
+    </w:p>
+    <w:p/>
+    <w:p>
+      <w:r>
+        <w:t xml:space="preserve">Open </w:t>
+      </w:r>
+      <w:proofErr w:type="gramStart"/>
+      <w:r>
+        <w:t>Hashing :</w:t>
+      </w:r>
+      <w:proofErr w:type="gramEnd"/>
+      <w:r>
+        <w:t xml:space="preserve"> chaining: </w:t>
+      </w:r>
+    </w:p>
+    <w:p>
+      <w:pPr>
+        <w:pStyle w:val="ListParagraph"/>
+        <w:numPr>
+          <w:ilvl w:val="0"/>
+          <w:numId w:val="1"/>
+        </w:numPr>
+      </w:pPr>
+      <w:r>
+        <w:t xml:space="preserve">A hash function resolves a index in the table, which holds a chain of </w:t>
+      </w:r>
+      <w:proofErr w:type="gramStart"/>
+      <w:r>
+        <w:t>objects ,most</w:t>
+      </w:r>
+      <w:proofErr w:type="gramEnd"/>
+      <w:r>
+        <w:t xml:space="preserve"> preferably in ascending order. </w:t>
+      </w:r>
+    </w:p>
+    <w:p>
+      <w:pPr>
+        <w:pStyle w:val="ListParagraph"/>
+        <w:numPr>
+          <w:ilvl w:val="0"/>
+          <w:numId w:val="1"/>
+        </w:numPr>
+      </w:pPr>
+      <w:r>
+        <w:t>The hash function should be designed in a way to distribute the elements in an index.</w:t>
+      </w:r>
+    </w:p>
+    <w:p>
+      <w:r>
+        <w:t>Closed Hashing: Open addressing: Linear probing.</w:t>
+      </w:r>
+    </w:p>
+    <w:p>
+      <w:r>
+        <w:tab/>
+      </w:r>
+      <w:r>
+        <w:tab/>
+        <w:t xml:space="preserve">&gt; </w:t>
+      </w:r>
+      <w:proofErr w:type="gramStart"/>
+      <w:r>
+        <w:t>drawbacks</w:t>
+      </w:r>
+      <w:proofErr w:type="gramEnd"/>
+      <w:r>
+        <w:t>, while deleting , we should rehash</w:t>
+      </w:r>
+    </w:p>
+    <w:p/>
+    <w:p/>
+    <w:p>
+      <w:r>
+        <w:t xml:space="preserve">Hashing functions: </w:t>
+      </w:r>
+    </w:p>
+    <w:p>
+      <w:r>
+        <w:tab/>
+        <w:t xml:space="preserve">Different hash </w:t>
+      </w:r>
+      <w:proofErr w:type="spellStart"/>
+      <w:r>
+        <w:t>fucntions</w:t>
+      </w:r>
+      <w:proofErr w:type="spellEnd"/>
+      <w:r>
+        <w:t xml:space="preserve"> could be: </w:t>
+      </w:r>
+    </w:p>
+    <w:p>
+      <w:r>
+        <w:lastRenderedPageBreak/>
+        <w:tab/>
+      </w:r>
+      <w:r>
+        <w:tab/>
+        <w:t>&gt; Mod</w:t>
+      </w:r>
+    </w:p>
+    <w:p>
+      <w:r>
+        <w:tab/>
+      </w:r>
+      <w:r>
+        <w:tab/>
+        <w:t xml:space="preserve">&gt; </w:t>
+      </w:r>
+      <w:proofErr w:type="spellStart"/>
+      <w:r>
+        <w:t>Midsquare</w:t>
+      </w:r>
+      <w:proofErr w:type="spellEnd"/>
+    </w:p>
+    <w:p>
+      <w:r>
+        <w:tab/>
+      </w:r>
+      <w:r>
+        <w:tab/>
+        <w:t>&gt; Folding</w:t>
+      </w:r>
+    </w:p>
+    <w:p/>
+    <w:p>
+      <w:proofErr w:type="gramStart"/>
+      <w:r>
+        <w:t>quizzes</w:t>
+      </w:r>
+      <w:proofErr w:type="gramEnd"/>
+      <w:r>
+        <w:t xml:space="preserve">: </w:t>
+      </w:r>
+    </w:p>
+    <w:p>
+      <w:r>
+        <w:tab/>
+      </w:r>
       <w:bookmarkStart w:id="0" w:name="_GoBack"/>
       <w:bookmarkEnd w:id="0"/>
     </w:p>
@@ -19,6 +423,127 @@
     </w:sectPr>
   </w:body>
 </w:document>
+</file>
+
+<file path=word/numbering.xml><?xml version="1.0" encoding="utf-8"?>
+<w:numbering xmlns:wpc="http://schemas.microsoft.com/office/word/2010/wordprocessingCanvas" xmlns:mo="http://schemas.microsoft.com/office/mac/office/2008/main" xmlns:mc="http://schemas.openxmlformats.org/markup-compatibility/2006" xmlns:mv="urn:schemas-microsoft-com:mac:vml" xmlns:o="urn:schemas-microsoft-com:office:office" xmlns:r="http://schemas.openxmlformats.org/officeDocument/2006/relationships" xmlns:m="http://schemas.openxmlformats.org/officeDocument/2006/math" xmlns:v="urn:schemas-microsoft-com:vml" xmlns:wp14="http://schemas.microsoft.com/office/word/2010/wordprocessingDrawing" xmlns:wp="http://schemas.openxmlformats.org/drawingml/2006/wordprocessingDrawing" xmlns:w10="urn:schemas-microsoft-com:office:word" xmlns:w="http://schemas.openxmlformats.org/wordprocessingml/2006/main" xmlns:w14="http://schemas.microsoft.com/office/word/2010/wordml" xmlns:wpg="http://schemas.microsoft.com/office/word/2010/wordprocessingGroup" xmlns:wpi="http://schemas.microsoft.com/office/word/2010/wordprocessingInk" xmlns:wne="http://schemas.microsoft.com/office/word/2006/wordml" xmlns:wps="http://schemas.microsoft.com/office/word/2010/wordprocessingShape" mc:Ignorable="w14 wp14">
+  <w:abstractNum w:abstractNumId="0">
+    <w:nsid w:val="6BEA42D9"/>
+    <w:multiLevelType w:val="hybridMultilevel"/>
+    <w:tmpl w:val="9DCC23CE"/>
+    <w:lvl w:ilvl="0" w:tplc="B0925614">
+      <w:start w:val="11"/>
+      <w:numFmt w:val="bullet"/>
+      <w:lvlText w:val=""/>
+      <w:lvlJc w:val="left"/>
+      <w:pPr>
+        <w:ind w:left="1080" w:hanging="360"/>
+      </w:pPr>
+      <w:rPr>
+        <w:rFonts w:ascii="Wingdings" w:eastAsiaTheme="minorEastAsia" w:hAnsi="Wingdings" w:cstheme="minorBidi" w:hint="default"/>
+      </w:rPr>
+    </w:lvl>
+    <w:lvl w:ilvl="1" w:tplc="04090003" w:tentative="1">
+      <w:start w:val="1"/>
+      <w:numFmt w:val="bullet"/>
+      <w:lvlText w:val="o"/>
+      <w:lvlJc w:val="left"/>
+      <w:pPr>
+        <w:ind w:left="1800" w:hanging="360"/>
+      </w:pPr>
+      <w:rPr>
+        <w:rFonts w:ascii="Courier New" w:hAnsi="Courier New" w:hint="default"/>
+      </w:rPr>
+    </w:lvl>
+    <w:lvl w:ilvl="2" w:tplc="04090005" w:tentative="1">
+      <w:start w:val="1"/>
+      <w:numFmt w:val="bullet"/>
+      <w:lvlText w:val=""/>
+      <w:lvlJc w:val="left"/>
+      <w:pPr>
+        <w:ind w:left="2520" w:hanging="360"/>
+      </w:pPr>
+      <w:rPr>
+        <w:rFonts w:ascii="Wingdings" w:hAnsi="Wingdings" w:hint="default"/>
+      </w:rPr>
+    </w:lvl>
+    <w:lvl w:ilvl="3" w:tplc="04090001" w:tentative="1">
+      <w:start w:val="1"/>
+      <w:numFmt w:val="bullet"/>
+      <w:lvlText w:val=""/>
+      <w:lvlJc w:val="left"/>
+      <w:pPr>
+        <w:ind w:left="3240" w:hanging="360"/>
+      </w:pPr>
+      <w:rPr>
+        <w:rFonts w:ascii="Symbol" w:hAnsi="Symbol" w:hint="default"/>
+      </w:rPr>
+    </w:lvl>
+    <w:lvl w:ilvl="4" w:tplc="04090003" w:tentative="1">
+      <w:start w:val="1"/>
+      <w:numFmt w:val="bullet"/>
+      <w:lvlText w:val="o"/>
+      <w:lvlJc w:val="left"/>
+      <w:pPr>
+        <w:ind w:left="3960" w:hanging="360"/>
+      </w:pPr>
+      <w:rPr>
+        <w:rFonts w:ascii="Courier New" w:hAnsi="Courier New" w:hint="default"/>
+      </w:rPr>
+    </w:lvl>
+    <w:lvl w:ilvl="5" w:tplc="04090005" w:tentative="1">
+      <w:start w:val="1"/>
+      <w:numFmt w:val="bullet"/>
+      <w:lvlText w:val=""/>
+      <w:lvlJc w:val="left"/>
+      <w:pPr>
+        <w:ind w:left="4680" w:hanging="360"/>
+      </w:pPr>
+      <w:rPr>
+        <w:rFonts w:ascii="Wingdings" w:hAnsi="Wingdings" w:hint="default"/>
+      </w:rPr>
+    </w:lvl>
+    <w:lvl w:ilvl="6" w:tplc="04090001" w:tentative="1">
+      <w:start w:val="1"/>
+      <w:numFmt w:val="bullet"/>
+      <w:lvlText w:val=""/>
+      <w:lvlJc w:val="left"/>
+      <w:pPr>
+        <w:ind w:left="5400" w:hanging="360"/>
+      </w:pPr>
+      <w:rPr>
+        <w:rFonts w:ascii="Symbol" w:hAnsi="Symbol" w:hint="default"/>
+      </w:rPr>
+    </w:lvl>
+    <w:lvl w:ilvl="7" w:tplc="04090003" w:tentative="1">
+      <w:start w:val="1"/>
+      <w:numFmt w:val="bullet"/>
+      <w:lvlText w:val="o"/>
+      <w:lvlJc w:val="left"/>
+      <w:pPr>
+        <w:ind w:left="6120" w:hanging="360"/>
+      </w:pPr>
+      <w:rPr>
+        <w:rFonts w:ascii="Courier New" w:hAnsi="Courier New" w:hint="default"/>
+      </w:rPr>
+    </w:lvl>
+    <w:lvl w:ilvl="8" w:tplc="04090005" w:tentative="1">
+      <w:start w:val="1"/>
+      <w:numFmt w:val="bullet"/>
+      <w:lvlText w:val=""/>
+      <w:lvlJc w:val="left"/>
+      <w:pPr>
+        <w:ind w:left="6840" w:hanging="360"/>
+      </w:pPr>
+      <w:rPr>
+        <w:rFonts w:ascii="Wingdings" w:hAnsi="Wingdings" w:hint="default"/>
+      </w:rPr>
+    </w:lvl>
+  </w:abstractNum>
+  <w:num w:numId="1">
+    <w:abstractNumId w:val="0"/>
+  </w:num>
+</w:numbering>
 </file>
 
 <file path=word/styles.xml><?xml version="1.0" encoding="utf-8"?>
@@ -203,6 +728,17 @@
     <w:uiPriority w:val="99"/>
     <w:semiHidden/>
     <w:unhideWhenUsed/>
+  </w:style>
+  <w:style w:type="paragraph" w:styleId="ListParagraph">
+    <w:name w:val="List Paragraph"/>
+    <w:basedOn w:val="Normal"/>
+    <w:uiPriority w:val="34"/>
+    <w:qFormat/>
+    <w:rsid w:val="0009012A"/>
+    <w:pPr>
+      <w:ind w:left="720"/>
+      <w:contextualSpacing/>
+    </w:pPr>
   </w:style>
 </w:styles>
 </file>
@@ -389,6 +925,17 @@
     <w:uiPriority w:val="99"/>
     <w:semiHidden/>
     <w:unhideWhenUsed/>
+  </w:style>
+  <w:style w:type="paragraph" w:styleId="ListParagraph">
+    <w:name w:val="List Paragraph"/>
+    <w:basedOn w:val="Normal"/>
+    <w:uiPriority w:val="34"/>
+    <w:qFormat/>
+    <w:rsid w:val="0009012A"/>
+    <w:pPr>
+      <w:ind w:left="720"/>
+      <w:contextualSpacing/>
+    </w:pPr>
   </w:style>
 </w:styles>
 </file>

</xml_diff>